<commit_message>
added doku and Gedankengänge für abgabe, außerdem das Pflichtenheft ausgefüllt
</commit_message>
<xml_diff>
--- a/assets/Pflichtenheft-Vorlage.docx
+++ b/assets/Pflichtenheft-Vorlage.docx
@@ -1,6 +1,6 @@
 
 <file path=word/document.xml><?xml version="1.0" encoding="utf-8"?>
-<w:document xmlns:wpc="http://schemas.microsoft.com/office/word/2010/wordprocessingCanvas" xmlns:cx="http://schemas.microsoft.com/office/drawing/2014/chartex" xmlns:cx1="http://schemas.microsoft.com/office/drawing/2015/9/8/chartex" xmlns:cx2="http://schemas.microsoft.com/office/drawing/2015/10/21/chartex" xmlns:cx3="http://schemas.microsoft.com/office/drawing/2016/5/9/chartex" xmlns:cx4="http://schemas.microsoft.com/office/drawing/2016/5/10/chartex" xmlns:cx5="http://schemas.microsoft.com/office/drawing/2016/5/11/chartex" xmlns:cx6="http://schemas.microsoft.com/office/drawing/2016/5/12/chartex" xmlns:cx7="http://schemas.microsoft.com/office/drawing/2016/5/13/chartex" xmlns:cx8="http://schemas.microsoft.com/office/drawing/2016/5/14/chartex" xmlns:mc="http://schemas.openxmlformats.org/markup-compatibility/2006" xmlns:aink="http://schemas.microsoft.com/office/drawing/2016/ink" xmlns:am3d="http://schemas.microsoft.com/office/drawing/2017/model3d" xmlns:o="urn:schemas-microsoft-com:office:office" xmlns:oel="http://schemas.microsoft.com/office/2019/extlst" xmlns:r="http://schemas.openxmlformats.org/officeDocument/2006/relationships" xmlns:m="http://schemas.openxmlformats.org/officeDocument/2006/math" xmlns:v="urn:schemas-microsoft-com:vml" xmlns:wp14="http://schemas.microsoft.com/office/word/2010/wordprocessingDrawing" xmlns:wp="http://schemas.openxmlformats.org/drawingml/2006/wordprocessingDrawing" xmlns:w10="urn:schemas-microsoft-com:office:word" xmlns:w="http://schemas.openxmlformats.org/wordprocessingml/2006/main" xmlns:w14="http://schemas.microsoft.com/office/word/2010/wordml" xmlns:w15="http://schemas.microsoft.com/office/word/2012/wordml" xmlns:w16cex="http://schemas.microsoft.com/office/word/2018/wordml/cex" xmlns:w16cid="http://schemas.microsoft.com/office/word/2016/wordml/cid" xmlns:w16="http://schemas.microsoft.com/office/word/2018/wordml" xmlns:w16du="http://schemas.microsoft.com/office/word/2023/wordml/word16du" xmlns:w16sdtdh="http://schemas.microsoft.com/office/word/2020/wordml/sdtdatahash" xmlns:w16se="http://schemas.microsoft.com/office/word/2015/wordml/symex" xmlns:wpg="http://schemas.microsoft.com/office/word/2010/wordprocessingGroup" xmlns:wpi="http://schemas.microsoft.com/office/word/2010/wordprocessingInk" xmlns:wne="http://schemas.microsoft.com/office/word/2006/wordml" xmlns:wps="http://schemas.microsoft.com/office/word/2010/wordprocessingShape" mc:Ignorable="w14 w15 w16se w16cid w16 w16cex w16sdtdh w16du wp14">
+<w:document xmlns:wpc="http://schemas.microsoft.com/office/word/2010/wordprocessingCanvas" xmlns:cx="http://schemas.microsoft.com/office/drawing/2014/chartex" xmlns:cx1="http://schemas.microsoft.com/office/drawing/2015/9/8/chartex" xmlns:cx2="http://schemas.microsoft.com/office/drawing/2015/10/21/chartex" xmlns:cx3="http://schemas.microsoft.com/office/drawing/2016/5/9/chartex" xmlns:cx4="http://schemas.microsoft.com/office/drawing/2016/5/10/chartex" xmlns:cx5="http://schemas.microsoft.com/office/drawing/2016/5/11/chartex" xmlns:cx6="http://schemas.microsoft.com/office/drawing/2016/5/12/chartex" xmlns:cx7="http://schemas.microsoft.com/office/drawing/2016/5/13/chartex" xmlns:cx8="http://schemas.microsoft.com/office/drawing/2016/5/14/chartex" xmlns:mc="http://schemas.openxmlformats.org/markup-compatibility/2006" xmlns:aink="http://schemas.microsoft.com/office/drawing/2016/ink" xmlns:am3d="http://schemas.microsoft.com/office/drawing/2017/model3d" xmlns:o="urn:schemas-microsoft-com:office:office" xmlns:oel="http://schemas.microsoft.com/office/2019/extlst" xmlns:r="http://schemas.openxmlformats.org/officeDocument/2006/relationships" xmlns:m="http://schemas.openxmlformats.org/officeDocument/2006/math" xmlns:v="urn:schemas-microsoft-com:vml" xmlns:wp14="http://schemas.microsoft.com/office/word/2010/wordprocessingDrawing" xmlns:wp="http://schemas.openxmlformats.org/drawingml/2006/wordprocessingDrawing" xmlns:w10="urn:schemas-microsoft-com:office:word" xmlns:w="http://schemas.openxmlformats.org/wordprocessingml/2006/main" xmlns:w14="http://schemas.microsoft.com/office/word/2010/wordml" xmlns:w15="http://schemas.microsoft.com/office/word/2012/wordml" xmlns:w16cex="http://schemas.microsoft.com/office/word/2018/wordml/cex" xmlns:w16cid="http://schemas.microsoft.com/office/word/2016/wordml/cid" xmlns:w16="http://schemas.microsoft.com/office/word/2018/wordml" xmlns:w16sdtdh="http://schemas.microsoft.com/office/word/2020/wordml/sdtdatahash" xmlns:w16se="http://schemas.microsoft.com/office/word/2015/wordml/symex" xmlns:wpg="http://schemas.microsoft.com/office/word/2010/wordprocessingGroup" xmlns:wpi="http://schemas.microsoft.com/office/word/2010/wordprocessingInk" xmlns:wne="http://schemas.microsoft.com/office/word/2006/wordml" xmlns:wps="http://schemas.microsoft.com/office/word/2010/wordprocessingShape" mc:Ignorable="w14 w15 w16se w16cid w16 w16cex w16sdtdh wp14">
   <w:body>
     <w:p>
       <w:pPr>
@@ -82,6 +82,14 @@
                 <w:rFonts w:ascii="Arial" w:hAnsi="Arial" w:cs="Arial"/>
               </w:rPr>
             </w:pPr>
+            <w:proofErr w:type="spellStart"/>
+            <w:r>
+              <w:rPr>
+                <w:rFonts w:ascii="Arial" w:hAnsi="Arial" w:cs="Arial"/>
+              </w:rPr>
+              <w:t>FlappyBird</w:t>
+            </w:r>
+            <w:proofErr w:type="spellEnd"/>
           </w:p>
         </w:tc>
       </w:tr>
@@ -129,6 +137,26 @@
                 <w:rFonts w:ascii="Arial" w:hAnsi="Arial" w:cs="Arial"/>
               </w:rPr>
             </w:pPr>
+            <w:r>
+              <w:rPr>
+                <w:rFonts w:ascii="Arial" w:hAnsi="Arial" w:cs="Arial"/>
+              </w:rPr>
+              <w:t xml:space="preserve">Raffael </w:t>
+            </w:r>
+            <w:proofErr w:type="spellStart"/>
+            <w:r>
+              <w:rPr>
+                <w:rFonts w:ascii="Arial" w:hAnsi="Arial" w:cs="Arial"/>
+              </w:rPr>
+              <w:t>Ladinig</w:t>
+            </w:r>
+            <w:proofErr w:type="spellEnd"/>
+            <w:r>
+              <w:rPr>
+                <w:rFonts w:ascii="Arial" w:hAnsi="Arial" w:cs="Arial"/>
+              </w:rPr>
+              <w:t>, Vorhofer Christian</w:t>
+            </w:r>
           </w:p>
         </w:tc>
       </w:tr>
@@ -325,6 +353,13 @@
                 <w:sz w:val="20"/>
               </w:rPr>
             </w:pPr>
+            <w:r>
+              <w:rPr>
+                <w:rFonts w:ascii="Arial" w:hAnsi="Arial" w:cs="Arial"/>
+                <w:sz w:val="20"/>
+              </w:rPr>
+              <w:t xml:space="preserve">Projekt initialisiert, Klassen erstellt </w:t>
+            </w:r>
           </w:p>
         </w:tc>
         <w:tc>
@@ -340,6 +375,13 @@
                 <w:sz w:val="20"/>
               </w:rPr>
             </w:pPr>
+            <w:r>
+              <w:rPr>
+                <w:rFonts w:ascii="Arial" w:hAnsi="Arial" w:cs="Arial"/>
+                <w:i/>
+              </w:rPr>
+              <w:t>erledigt</w:t>
+            </w:r>
           </w:p>
         </w:tc>
       </w:tr>
@@ -381,6 +423,13 @@
                 <w:sz w:val="20"/>
               </w:rPr>
             </w:pPr>
+            <w:r>
+              <w:rPr>
+                <w:rFonts w:ascii="Arial" w:hAnsi="Arial" w:cs="Arial"/>
+                <w:sz w:val="20"/>
+              </w:rPr>
+              <w:t>Realistische Physik implementiert, Game Logik implementiert</w:t>
+            </w:r>
           </w:p>
         </w:tc>
         <w:tc>
@@ -396,6 +445,13 @@
                 <w:sz w:val="20"/>
               </w:rPr>
             </w:pPr>
+            <w:r>
+              <w:rPr>
+                <w:rFonts w:ascii="Arial" w:hAnsi="Arial" w:cs="Arial"/>
+                <w:i/>
+              </w:rPr>
+              <w:t>erledigt</w:t>
+            </w:r>
           </w:p>
         </w:tc>
       </w:tr>
@@ -437,6 +493,13 @@
                 <w:sz w:val="20"/>
               </w:rPr>
             </w:pPr>
+            <w:r>
+              <w:rPr>
+                <w:rFonts w:ascii="Arial" w:hAnsi="Arial" w:cs="Arial"/>
+                <w:sz w:val="20"/>
+              </w:rPr>
+              <w:t>JUNIT Tests erstellen</w:t>
+            </w:r>
           </w:p>
         </w:tc>
         <w:tc>
@@ -452,6 +515,13 @@
                 <w:sz w:val="20"/>
               </w:rPr>
             </w:pPr>
+            <w:r>
+              <w:rPr>
+                <w:rFonts w:ascii="Arial" w:hAnsi="Arial" w:cs="Arial"/>
+                <w:i/>
+              </w:rPr>
+              <w:t>nicht bearbeitet</w:t>
+            </w:r>
           </w:p>
         </w:tc>
       </w:tr>
@@ -493,6 +563,13 @@
                 <w:sz w:val="20"/>
               </w:rPr>
             </w:pPr>
+            <w:r>
+              <w:rPr>
+                <w:rFonts w:ascii="Arial" w:hAnsi="Arial" w:cs="Arial"/>
+                <w:sz w:val="20"/>
+              </w:rPr>
+              <w:t>Grafiken Erstellen</w:t>
+            </w:r>
           </w:p>
         </w:tc>
         <w:tc>
@@ -508,6 +585,13 @@
                 <w:sz w:val="20"/>
               </w:rPr>
             </w:pPr>
+            <w:r>
+              <w:rPr>
+                <w:rFonts w:ascii="Arial" w:hAnsi="Arial" w:cs="Arial"/>
+                <w:i/>
+              </w:rPr>
+              <w:t>nicht bearbeitet</w:t>
+            </w:r>
           </w:p>
         </w:tc>
       </w:tr>
@@ -549,6 +633,13 @@
                 <w:sz w:val="20"/>
               </w:rPr>
             </w:pPr>
+            <w:r>
+              <w:rPr>
+                <w:rFonts w:ascii="Arial" w:hAnsi="Arial" w:cs="Arial"/>
+                <w:sz w:val="20"/>
+              </w:rPr>
+              <w:t xml:space="preserve">Letzter Feinschliff / letzte Kleinlichkeiten erledigen (Puffer) </w:t>
+            </w:r>
           </w:p>
         </w:tc>
         <w:tc>
@@ -564,6 +655,13 @@
                 <w:sz w:val="20"/>
               </w:rPr>
             </w:pPr>
+            <w:r>
+              <w:rPr>
+                <w:rFonts w:ascii="Arial" w:hAnsi="Arial" w:cs="Arial"/>
+                <w:i/>
+              </w:rPr>
+              <w:t>nicht bearbeitet</w:t>
+            </w:r>
           </w:p>
         </w:tc>
       </w:tr>
@@ -2124,12 +2222,21 @@
           <w:i/>
         </w:rPr>
       </w:pPr>
-      <w:r>
-        <w:rPr>
-          <w:rFonts w:ascii="Arial" w:hAnsi="Arial" w:cs="Arial"/>
-          <w:i/>
-        </w:rPr>
-        <w:t>….kurze Zusammenfassung des gesamten Projekts (ca. 5 Sätze)</w:t>
+      <w:proofErr w:type="gramStart"/>
+      <w:r>
+        <w:rPr>
+          <w:rFonts w:ascii="Arial" w:hAnsi="Arial" w:cs="Arial"/>
+          <w:i/>
+        </w:rPr>
+        <w:t>….</w:t>
+      </w:r>
+      <w:proofErr w:type="gramEnd"/>
+      <w:r>
+        <w:rPr>
+          <w:rFonts w:ascii="Arial" w:hAnsi="Arial" w:cs="Arial"/>
+          <w:i/>
+        </w:rPr>
+        <w:t>kurze Zusammenfassung des gesamten Projekts (ca. 5 Sätze)</w:t>
       </w:r>
     </w:p>
     <w:p>
@@ -2180,12 +2287,21 @@
         </w:rPr>
         <w:t xml:space="preserve">Beschreibt, was das </w:t>
       </w:r>
-      <w:r>
-        <w:rPr>
-          <w:rFonts w:ascii="Arial" w:hAnsi="Arial" w:cs="Arial"/>
-          <w:i/>
-        </w:rPr>
-        <w:t>zu entwickelnde Produkt können soll.</w:t>
+      <w:proofErr w:type="gramStart"/>
+      <w:r>
+        <w:rPr>
+          <w:rFonts w:ascii="Arial" w:hAnsi="Arial" w:cs="Arial"/>
+          <w:i/>
+        </w:rPr>
+        <w:t>zu entwickelnde Produkt</w:t>
+      </w:r>
+      <w:proofErr w:type="gramEnd"/>
+      <w:r>
+        <w:rPr>
+          <w:rFonts w:ascii="Arial" w:hAnsi="Arial" w:cs="Arial"/>
+          <w:i/>
+        </w:rPr>
+        <w:t xml:space="preserve"> können soll.</w:t>
       </w:r>
     </w:p>
     <w:p>
@@ -2359,7 +2475,6 @@
           <w:rFonts w:ascii="Arial" w:hAnsi="Arial" w:cs="Arial"/>
           <w:i/>
         </w:rPr>
-        <w:lastRenderedPageBreak/>
         <w:t>Detaillierte Auflistung der Ziele für die einzelnen Einheiten. Diese sollten sich mit der Übersicht auf der ersten Seite decken. Die erste Seite dient dazu den Status (</w:t>
       </w:r>
       <w:r>
@@ -2523,7 +2638,27 @@
           <w:iCs/>
           <w:shd w:val="clear" w:color="auto" w:fill="FFFFFF"/>
         </w:rPr>
-        <w:t xml:space="preserve"> (Persistenzschicht, Netzwerk, Threads, Datenschicht).</w:t>
+        <w:t xml:space="preserve"> (</w:t>
+      </w:r>
+      <w:proofErr w:type="spellStart"/>
+      <w:r>
+        <w:rPr>
+          <w:rFonts w:ascii="Arial" w:hAnsi="Arial" w:cs="Arial"/>
+          <w:i/>
+          <w:iCs/>
+          <w:shd w:val="clear" w:color="auto" w:fill="FFFFFF"/>
+        </w:rPr>
+        <w:t>Persistenzschicht</w:t>
+      </w:r>
+      <w:proofErr w:type="spellEnd"/>
+      <w:r>
+        <w:rPr>
+          <w:rFonts w:ascii="Arial" w:hAnsi="Arial" w:cs="Arial"/>
+          <w:i/>
+          <w:iCs/>
+          <w:shd w:val="clear" w:color="auto" w:fill="FFFFFF"/>
+        </w:rPr>
+        <w:t>, Netzwerk, Threads, Datenschicht).</w:t>
       </w:r>
     </w:p>
     <w:p>
@@ -2795,11 +2930,19 @@
         </w:rPr>
       </w:pPr>
       <w:bookmarkStart w:id="13" w:name="_Toc164017239"/>
-      <w:r>
-        <w:rPr>
-          <w:rFonts w:ascii="Arial" w:hAnsi="Arial" w:cs="Arial"/>
-        </w:rPr>
-        <w:t>JUnit Tests</w:t>
+      <w:proofErr w:type="spellStart"/>
+      <w:r>
+        <w:rPr>
+          <w:rFonts w:ascii="Arial" w:hAnsi="Arial" w:cs="Arial"/>
+        </w:rPr>
+        <w:t>JUnit</w:t>
+      </w:r>
+      <w:proofErr w:type="spellEnd"/>
+      <w:r>
+        <w:rPr>
+          <w:rFonts w:ascii="Arial" w:hAnsi="Arial" w:cs="Arial"/>
+        </w:rPr>
+        <w:t xml:space="preserve"> Tests</w:t>
       </w:r>
       <w:bookmarkEnd w:id="13"/>
     </w:p>
@@ -2942,7 +3085,6 @@
           <w:i/>
           <w:iCs/>
         </w:rPr>
-        <w:lastRenderedPageBreak/>
         <w:t xml:space="preserve">Wurde der Plan massiv geändert? </w:t>
       </w:r>
     </w:p>
@@ -3056,12 +3198,21 @@
         </w:rPr>
         <w:t>etc</w:t>
       </w:r>
+      <w:proofErr w:type="gramStart"/>
       <w:r>
         <w:rPr>
           <w:i/>
           <w:iCs/>
         </w:rPr>
-        <w:t>……..</w:t>
+        <w:t>…….</w:t>
+      </w:r>
+      <w:proofErr w:type="gramEnd"/>
+      <w:r>
+        <w:rPr>
+          <w:i/>
+          <w:iCs/>
+        </w:rPr>
+        <w:t>.</w:t>
       </w:r>
     </w:p>
     <w:p>
@@ -3072,12 +3223,12 @@
       </w:pPr>
     </w:p>
     <w:sectPr>
-      <w:headerReference w:type="even" r:id="rId8"/>
-      <w:headerReference w:type="default" r:id="rId9"/>
-      <w:footerReference w:type="even" r:id="rId10"/>
-      <w:footerReference w:type="default" r:id="rId11"/>
-      <w:headerReference w:type="first" r:id="rId12"/>
-      <w:footerReference w:type="first" r:id="rId13"/>
+      <w:headerReference w:type="even" r:id="rId11"/>
+      <w:headerReference w:type="default" r:id="rId12"/>
+      <w:footerReference w:type="even" r:id="rId13"/>
+      <w:footerReference w:type="default" r:id="rId14"/>
+      <w:headerReference w:type="first" r:id="rId15"/>
+      <w:footerReference w:type="first" r:id="rId16"/>
       <w:pgSz w:w="11906" w:h="16838"/>
       <w:pgMar w:top="1417" w:right="1417" w:bottom="1134" w:left="1417" w:header="708" w:footer="708" w:gutter="0"/>
       <w:cols w:space="708"/>
@@ -3088,7 +3239,7 @@
 </file>
 
 <file path=word/endnotes.xml><?xml version="1.0" encoding="utf-8"?>
-<w:endnotes xmlns:wpc="http://schemas.microsoft.com/office/word/2010/wordprocessingCanvas" xmlns:cx="http://schemas.microsoft.com/office/drawing/2014/chartex" xmlns:cx1="http://schemas.microsoft.com/office/drawing/2015/9/8/chartex" xmlns:cx2="http://schemas.microsoft.com/office/drawing/2015/10/21/chartex" xmlns:cx3="http://schemas.microsoft.com/office/drawing/2016/5/9/chartex" xmlns:cx4="http://schemas.microsoft.com/office/drawing/2016/5/10/chartex" xmlns:cx5="http://schemas.microsoft.com/office/drawing/2016/5/11/chartex" xmlns:cx6="http://schemas.microsoft.com/office/drawing/2016/5/12/chartex" xmlns:cx7="http://schemas.microsoft.com/office/drawing/2016/5/13/chartex" xmlns:cx8="http://schemas.microsoft.com/office/drawing/2016/5/14/chartex" xmlns:mc="http://schemas.openxmlformats.org/markup-compatibility/2006" xmlns:aink="http://schemas.microsoft.com/office/drawing/2016/ink" xmlns:am3d="http://schemas.microsoft.com/office/drawing/2017/model3d" xmlns:o="urn:schemas-microsoft-com:office:office" xmlns:oel="http://schemas.microsoft.com/office/2019/extlst" xmlns:r="http://schemas.openxmlformats.org/officeDocument/2006/relationships" xmlns:m="http://schemas.openxmlformats.org/officeDocument/2006/math" xmlns:v="urn:schemas-microsoft-com:vml" xmlns:wp14="http://schemas.microsoft.com/office/word/2010/wordprocessingDrawing" xmlns:wp="http://schemas.openxmlformats.org/drawingml/2006/wordprocessingDrawing" xmlns:w10="urn:schemas-microsoft-com:office:word" xmlns:w="http://schemas.openxmlformats.org/wordprocessingml/2006/main" xmlns:w14="http://schemas.microsoft.com/office/word/2010/wordml" xmlns:w15="http://schemas.microsoft.com/office/word/2012/wordml" xmlns:w16cex="http://schemas.microsoft.com/office/word/2018/wordml/cex" xmlns:w16cid="http://schemas.microsoft.com/office/word/2016/wordml/cid" xmlns:w16="http://schemas.microsoft.com/office/word/2018/wordml" xmlns:w16du="http://schemas.microsoft.com/office/word/2023/wordml/word16du" xmlns:w16sdtdh="http://schemas.microsoft.com/office/word/2020/wordml/sdtdatahash" xmlns:w16se="http://schemas.microsoft.com/office/word/2015/wordml/symex" xmlns:wpg="http://schemas.microsoft.com/office/word/2010/wordprocessingGroup" xmlns:wpi="http://schemas.microsoft.com/office/word/2010/wordprocessingInk" xmlns:wne="http://schemas.microsoft.com/office/word/2006/wordml" xmlns:wps="http://schemas.microsoft.com/office/word/2010/wordprocessingShape" mc:Ignorable="w14 w15 w16se w16cid w16 w16cex w16sdtdh w16du wp14">
+<w:endnotes xmlns:wpc="http://schemas.microsoft.com/office/word/2010/wordprocessingCanvas" xmlns:cx="http://schemas.microsoft.com/office/drawing/2014/chartex" xmlns:cx1="http://schemas.microsoft.com/office/drawing/2015/9/8/chartex" xmlns:cx2="http://schemas.microsoft.com/office/drawing/2015/10/21/chartex" xmlns:cx3="http://schemas.microsoft.com/office/drawing/2016/5/9/chartex" xmlns:cx4="http://schemas.microsoft.com/office/drawing/2016/5/10/chartex" xmlns:cx5="http://schemas.microsoft.com/office/drawing/2016/5/11/chartex" xmlns:cx6="http://schemas.microsoft.com/office/drawing/2016/5/12/chartex" xmlns:cx7="http://schemas.microsoft.com/office/drawing/2016/5/13/chartex" xmlns:cx8="http://schemas.microsoft.com/office/drawing/2016/5/14/chartex" xmlns:mc="http://schemas.openxmlformats.org/markup-compatibility/2006" xmlns:aink="http://schemas.microsoft.com/office/drawing/2016/ink" xmlns:am3d="http://schemas.microsoft.com/office/drawing/2017/model3d" xmlns:o="urn:schemas-microsoft-com:office:office" xmlns:oel="http://schemas.microsoft.com/office/2019/extlst" xmlns:r="http://schemas.openxmlformats.org/officeDocument/2006/relationships" xmlns:m="http://schemas.openxmlformats.org/officeDocument/2006/math" xmlns:v="urn:schemas-microsoft-com:vml" xmlns:wp14="http://schemas.microsoft.com/office/word/2010/wordprocessingDrawing" xmlns:wp="http://schemas.openxmlformats.org/drawingml/2006/wordprocessingDrawing" xmlns:w10="urn:schemas-microsoft-com:office:word" xmlns:w="http://schemas.openxmlformats.org/wordprocessingml/2006/main" xmlns:w14="http://schemas.microsoft.com/office/word/2010/wordml" xmlns:w15="http://schemas.microsoft.com/office/word/2012/wordml" xmlns:w16cex="http://schemas.microsoft.com/office/word/2018/wordml/cex" xmlns:w16cid="http://schemas.microsoft.com/office/word/2016/wordml/cid" xmlns:w16="http://schemas.microsoft.com/office/word/2018/wordml" xmlns:w16sdtdh="http://schemas.microsoft.com/office/word/2020/wordml/sdtdatahash" xmlns:w16se="http://schemas.microsoft.com/office/word/2015/wordml/symex" xmlns:wpg="http://schemas.microsoft.com/office/word/2010/wordprocessingGroup" xmlns:wpi="http://schemas.microsoft.com/office/word/2010/wordprocessingInk" xmlns:wne="http://schemas.microsoft.com/office/word/2006/wordml" xmlns:wps="http://schemas.microsoft.com/office/word/2010/wordprocessingShape" mc:Ignorable="w14 w15 w16se w16cid w16 w16cex w16sdtdh wp14">
   <w:endnote w:type="separator" w:id="-1">
     <w:p>
       <w:pPr>
@@ -3113,7 +3264,7 @@
 </file>
 
 <file path=word/footer1.xml><?xml version="1.0" encoding="utf-8"?>
-<w:ftr xmlns:wpc="http://schemas.microsoft.com/office/word/2010/wordprocessingCanvas" xmlns:cx="http://schemas.microsoft.com/office/drawing/2014/chartex" xmlns:cx1="http://schemas.microsoft.com/office/drawing/2015/9/8/chartex" xmlns:cx2="http://schemas.microsoft.com/office/drawing/2015/10/21/chartex" xmlns:cx3="http://schemas.microsoft.com/office/drawing/2016/5/9/chartex" xmlns:cx4="http://schemas.microsoft.com/office/drawing/2016/5/10/chartex" xmlns:cx5="http://schemas.microsoft.com/office/drawing/2016/5/11/chartex" xmlns:cx6="http://schemas.microsoft.com/office/drawing/2016/5/12/chartex" xmlns:cx7="http://schemas.microsoft.com/office/drawing/2016/5/13/chartex" xmlns:cx8="http://schemas.microsoft.com/office/drawing/2016/5/14/chartex" xmlns:mc="http://schemas.openxmlformats.org/markup-compatibility/2006" xmlns:aink="http://schemas.microsoft.com/office/drawing/2016/ink" xmlns:am3d="http://schemas.microsoft.com/office/drawing/2017/model3d" xmlns:o="urn:schemas-microsoft-com:office:office" xmlns:oel="http://schemas.microsoft.com/office/2019/extlst" xmlns:r="http://schemas.openxmlformats.org/officeDocument/2006/relationships" xmlns:m="http://schemas.openxmlformats.org/officeDocument/2006/math" xmlns:v="urn:schemas-microsoft-com:vml" xmlns:wp14="http://schemas.microsoft.com/office/word/2010/wordprocessingDrawing" xmlns:wp="http://schemas.openxmlformats.org/drawingml/2006/wordprocessingDrawing" xmlns:w10="urn:schemas-microsoft-com:office:word" xmlns:w="http://schemas.openxmlformats.org/wordprocessingml/2006/main" xmlns:w14="http://schemas.microsoft.com/office/word/2010/wordml" xmlns:w15="http://schemas.microsoft.com/office/word/2012/wordml" xmlns:w16cex="http://schemas.microsoft.com/office/word/2018/wordml/cex" xmlns:w16cid="http://schemas.microsoft.com/office/word/2016/wordml/cid" xmlns:w16="http://schemas.microsoft.com/office/word/2018/wordml" xmlns:w16du="http://schemas.microsoft.com/office/word/2023/wordml/word16du" xmlns:w16sdtdh="http://schemas.microsoft.com/office/word/2020/wordml/sdtdatahash" xmlns:w16se="http://schemas.microsoft.com/office/word/2015/wordml/symex" xmlns:wpg="http://schemas.microsoft.com/office/word/2010/wordprocessingGroup" xmlns:wpi="http://schemas.microsoft.com/office/word/2010/wordprocessingInk" xmlns:wne="http://schemas.microsoft.com/office/word/2006/wordml" xmlns:wps="http://schemas.microsoft.com/office/word/2010/wordprocessingShape" mc:Ignorable="w14 w15 w16se w16cid w16 w16cex w16sdtdh w16du wp14">
+<w:ftr xmlns:wpc="http://schemas.microsoft.com/office/word/2010/wordprocessingCanvas" xmlns:cx="http://schemas.microsoft.com/office/drawing/2014/chartex" xmlns:cx1="http://schemas.microsoft.com/office/drawing/2015/9/8/chartex" xmlns:cx2="http://schemas.microsoft.com/office/drawing/2015/10/21/chartex" xmlns:cx3="http://schemas.microsoft.com/office/drawing/2016/5/9/chartex" xmlns:cx4="http://schemas.microsoft.com/office/drawing/2016/5/10/chartex" xmlns:cx5="http://schemas.microsoft.com/office/drawing/2016/5/11/chartex" xmlns:cx6="http://schemas.microsoft.com/office/drawing/2016/5/12/chartex" xmlns:cx7="http://schemas.microsoft.com/office/drawing/2016/5/13/chartex" xmlns:cx8="http://schemas.microsoft.com/office/drawing/2016/5/14/chartex" xmlns:mc="http://schemas.openxmlformats.org/markup-compatibility/2006" xmlns:aink="http://schemas.microsoft.com/office/drawing/2016/ink" xmlns:am3d="http://schemas.microsoft.com/office/drawing/2017/model3d" xmlns:o="urn:schemas-microsoft-com:office:office" xmlns:oel="http://schemas.microsoft.com/office/2019/extlst" xmlns:r="http://schemas.openxmlformats.org/officeDocument/2006/relationships" xmlns:m="http://schemas.openxmlformats.org/officeDocument/2006/math" xmlns:v="urn:schemas-microsoft-com:vml" xmlns:wp14="http://schemas.microsoft.com/office/word/2010/wordprocessingDrawing" xmlns:wp="http://schemas.openxmlformats.org/drawingml/2006/wordprocessingDrawing" xmlns:w10="urn:schemas-microsoft-com:office:word" xmlns:w="http://schemas.openxmlformats.org/wordprocessingml/2006/main" xmlns:w14="http://schemas.microsoft.com/office/word/2010/wordml" xmlns:w15="http://schemas.microsoft.com/office/word/2012/wordml" xmlns:w16cex="http://schemas.microsoft.com/office/word/2018/wordml/cex" xmlns:w16cid="http://schemas.microsoft.com/office/word/2016/wordml/cid" xmlns:w16="http://schemas.microsoft.com/office/word/2018/wordml" xmlns:w16sdtdh="http://schemas.microsoft.com/office/word/2020/wordml/sdtdatahash" xmlns:w16se="http://schemas.microsoft.com/office/word/2015/wordml/symex" xmlns:wpg="http://schemas.microsoft.com/office/word/2010/wordprocessingGroup" xmlns:wpi="http://schemas.microsoft.com/office/word/2010/wordprocessingInk" xmlns:wne="http://schemas.microsoft.com/office/word/2006/wordml" xmlns:wps="http://schemas.microsoft.com/office/word/2010/wordprocessingShape" mc:Ignorable="w14 w15 w16se w16cid w16 w16cex w16sdtdh wp14">
   <w:p>
     <w:pPr>
       <w:pStyle w:val="Fuzeile"/>
@@ -3123,7 +3274,7 @@
 </file>
 
 <file path=word/footer2.xml><?xml version="1.0" encoding="utf-8"?>
-<w:ftr xmlns:wpc="http://schemas.microsoft.com/office/word/2010/wordprocessingCanvas" xmlns:cx="http://schemas.microsoft.com/office/drawing/2014/chartex" xmlns:cx1="http://schemas.microsoft.com/office/drawing/2015/9/8/chartex" xmlns:cx2="http://schemas.microsoft.com/office/drawing/2015/10/21/chartex" xmlns:cx3="http://schemas.microsoft.com/office/drawing/2016/5/9/chartex" xmlns:cx4="http://schemas.microsoft.com/office/drawing/2016/5/10/chartex" xmlns:cx5="http://schemas.microsoft.com/office/drawing/2016/5/11/chartex" xmlns:cx6="http://schemas.microsoft.com/office/drawing/2016/5/12/chartex" xmlns:cx7="http://schemas.microsoft.com/office/drawing/2016/5/13/chartex" xmlns:cx8="http://schemas.microsoft.com/office/drawing/2016/5/14/chartex" xmlns:mc="http://schemas.openxmlformats.org/markup-compatibility/2006" xmlns:aink="http://schemas.microsoft.com/office/drawing/2016/ink" xmlns:am3d="http://schemas.microsoft.com/office/drawing/2017/model3d" xmlns:o="urn:schemas-microsoft-com:office:office" xmlns:oel="http://schemas.microsoft.com/office/2019/extlst" xmlns:r="http://schemas.openxmlformats.org/officeDocument/2006/relationships" xmlns:m="http://schemas.openxmlformats.org/officeDocument/2006/math" xmlns:v="urn:schemas-microsoft-com:vml" xmlns:wp14="http://schemas.microsoft.com/office/word/2010/wordprocessingDrawing" xmlns:wp="http://schemas.openxmlformats.org/drawingml/2006/wordprocessingDrawing" xmlns:w10="urn:schemas-microsoft-com:office:word" xmlns:w="http://schemas.openxmlformats.org/wordprocessingml/2006/main" xmlns:w14="http://schemas.microsoft.com/office/word/2010/wordml" xmlns:w15="http://schemas.microsoft.com/office/word/2012/wordml" xmlns:w16cex="http://schemas.microsoft.com/office/word/2018/wordml/cex" xmlns:w16cid="http://schemas.microsoft.com/office/word/2016/wordml/cid" xmlns:w16="http://schemas.microsoft.com/office/word/2018/wordml" xmlns:w16du="http://schemas.microsoft.com/office/word/2023/wordml/word16du" xmlns:w16sdtdh="http://schemas.microsoft.com/office/word/2020/wordml/sdtdatahash" xmlns:w16se="http://schemas.microsoft.com/office/word/2015/wordml/symex" xmlns:wpg="http://schemas.microsoft.com/office/word/2010/wordprocessingGroup" xmlns:wpi="http://schemas.microsoft.com/office/word/2010/wordprocessingInk" xmlns:wne="http://schemas.microsoft.com/office/word/2006/wordml" xmlns:wps="http://schemas.microsoft.com/office/word/2010/wordprocessingShape" mc:Ignorable="w14 w15 w16se w16cid w16 w16cex w16sdtdh w16du wp14">
+<w:ftr xmlns:wpc="http://schemas.microsoft.com/office/word/2010/wordprocessingCanvas" xmlns:cx="http://schemas.microsoft.com/office/drawing/2014/chartex" xmlns:cx1="http://schemas.microsoft.com/office/drawing/2015/9/8/chartex" xmlns:cx2="http://schemas.microsoft.com/office/drawing/2015/10/21/chartex" xmlns:cx3="http://schemas.microsoft.com/office/drawing/2016/5/9/chartex" xmlns:cx4="http://schemas.microsoft.com/office/drawing/2016/5/10/chartex" xmlns:cx5="http://schemas.microsoft.com/office/drawing/2016/5/11/chartex" xmlns:cx6="http://schemas.microsoft.com/office/drawing/2016/5/12/chartex" xmlns:cx7="http://schemas.microsoft.com/office/drawing/2016/5/13/chartex" xmlns:cx8="http://schemas.microsoft.com/office/drawing/2016/5/14/chartex" xmlns:mc="http://schemas.openxmlformats.org/markup-compatibility/2006" xmlns:aink="http://schemas.microsoft.com/office/drawing/2016/ink" xmlns:am3d="http://schemas.microsoft.com/office/drawing/2017/model3d" xmlns:o="urn:schemas-microsoft-com:office:office" xmlns:oel="http://schemas.microsoft.com/office/2019/extlst" xmlns:r="http://schemas.openxmlformats.org/officeDocument/2006/relationships" xmlns:m="http://schemas.openxmlformats.org/officeDocument/2006/math" xmlns:v="urn:schemas-microsoft-com:vml" xmlns:wp14="http://schemas.microsoft.com/office/word/2010/wordprocessingDrawing" xmlns:wp="http://schemas.openxmlformats.org/drawingml/2006/wordprocessingDrawing" xmlns:w10="urn:schemas-microsoft-com:office:word" xmlns:w="http://schemas.openxmlformats.org/wordprocessingml/2006/main" xmlns:w14="http://schemas.microsoft.com/office/word/2010/wordml" xmlns:w15="http://schemas.microsoft.com/office/word/2012/wordml" xmlns:w16cex="http://schemas.microsoft.com/office/word/2018/wordml/cex" xmlns:w16cid="http://schemas.microsoft.com/office/word/2016/wordml/cid" xmlns:w16="http://schemas.microsoft.com/office/word/2018/wordml" xmlns:w16sdtdh="http://schemas.microsoft.com/office/word/2020/wordml/sdtdatahash" xmlns:w16se="http://schemas.microsoft.com/office/word/2015/wordml/symex" xmlns:wpg="http://schemas.microsoft.com/office/word/2010/wordprocessingGroup" xmlns:wpi="http://schemas.microsoft.com/office/word/2010/wordprocessingInk" xmlns:wne="http://schemas.microsoft.com/office/word/2006/wordml" xmlns:wps="http://schemas.microsoft.com/office/word/2010/wordprocessingShape" mc:Ignorable="w14 w15 w16se w16cid w16 w16cex w16sdtdh wp14">
   <w:sdt>
     <w:sdtPr>
       <w:id w:val="-2084909199"/>
@@ -3168,7 +3319,7 @@
 </file>
 
 <file path=word/footer3.xml><?xml version="1.0" encoding="utf-8"?>
-<w:ftr xmlns:wpc="http://schemas.microsoft.com/office/word/2010/wordprocessingCanvas" xmlns:cx="http://schemas.microsoft.com/office/drawing/2014/chartex" xmlns:cx1="http://schemas.microsoft.com/office/drawing/2015/9/8/chartex" xmlns:cx2="http://schemas.microsoft.com/office/drawing/2015/10/21/chartex" xmlns:cx3="http://schemas.microsoft.com/office/drawing/2016/5/9/chartex" xmlns:cx4="http://schemas.microsoft.com/office/drawing/2016/5/10/chartex" xmlns:cx5="http://schemas.microsoft.com/office/drawing/2016/5/11/chartex" xmlns:cx6="http://schemas.microsoft.com/office/drawing/2016/5/12/chartex" xmlns:cx7="http://schemas.microsoft.com/office/drawing/2016/5/13/chartex" xmlns:cx8="http://schemas.microsoft.com/office/drawing/2016/5/14/chartex" xmlns:mc="http://schemas.openxmlformats.org/markup-compatibility/2006" xmlns:aink="http://schemas.microsoft.com/office/drawing/2016/ink" xmlns:am3d="http://schemas.microsoft.com/office/drawing/2017/model3d" xmlns:o="urn:schemas-microsoft-com:office:office" xmlns:oel="http://schemas.microsoft.com/office/2019/extlst" xmlns:r="http://schemas.openxmlformats.org/officeDocument/2006/relationships" xmlns:m="http://schemas.openxmlformats.org/officeDocument/2006/math" xmlns:v="urn:schemas-microsoft-com:vml" xmlns:wp14="http://schemas.microsoft.com/office/word/2010/wordprocessingDrawing" xmlns:wp="http://schemas.openxmlformats.org/drawingml/2006/wordprocessingDrawing" xmlns:w10="urn:schemas-microsoft-com:office:word" xmlns:w="http://schemas.openxmlformats.org/wordprocessingml/2006/main" xmlns:w14="http://schemas.microsoft.com/office/word/2010/wordml" xmlns:w15="http://schemas.microsoft.com/office/word/2012/wordml" xmlns:w16cex="http://schemas.microsoft.com/office/word/2018/wordml/cex" xmlns:w16cid="http://schemas.microsoft.com/office/word/2016/wordml/cid" xmlns:w16="http://schemas.microsoft.com/office/word/2018/wordml" xmlns:w16du="http://schemas.microsoft.com/office/word/2023/wordml/word16du" xmlns:w16sdtdh="http://schemas.microsoft.com/office/word/2020/wordml/sdtdatahash" xmlns:w16se="http://schemas.microsoft.com/office/word/2015/wordml/symex" xmlns:wpg="http://schemas.microsoft.com/office/word/2010/wordprocessingGroup" xmlns:wpi="http://schemas.microsoft.com/office/word/2010/wordprocessingInk" xmlns:wne="http://schemas.microsoft.com/office/word/2006/wordml" xmlns:wps="http://schemas.microsoft.com/office/word/2010/wordprocessingShape" mc:Ignorable="w14 w15 w16se w16cid w16 w16cex w16sdtdh w16du wp14">
+<w:ftr xmlns:wpc="http://schemas.microsoft.com/office/word/2010/wordprocessingCanvas" xmlns:cx="http://schemas.microsoft.com/office/drawing/2014/chartex" xmlns:cx1="http://schemas.microsoft.com/office/drawing/2015/9/8/chartex" xmlns:cx2="http://schemas.microsoft.com/office/drawing/2015/10/21/chartex" xmlns:cx3="http://schemas.microsoft.com/office/drawing/2016/5/9/chartex" xmlns:cx4="http://schemas.microsoft.com/office/drawing/2016/5/10/chartex" xmlns:cx5="http://schemas.microsoft.com/office/drawing/2016/5/11/chartex" xmlns:cx6="http://schemas.microsoft.com/office/drawing/2016/5/12/chartex" xmlns:cx7="http://schemas.microsoft.com/office/drawing/2016/5/13/chartex" xmlns:cx8="http://schemas.microsoft.com/office/drawing/2016/5/14/chartex" xmlns:mc="http://schemas.openxmlformats.org/markup-compatibility/2006" xmlns:aink="http://schemas.microsoft.com/office/drawing/2016/ink" xmlns:am3d="http://schemas.microsoft.com/office/drawing/2017/model3d" xmlns:o="urn:schemas-microsoft-com:office:office" xmlns:oel="http://schemas.microsoft.com/office/2019/extlst" xmlns:r="http://schemas.openxmlformats.org/officeDocument/2006/relationships" xmlns:m="http://schemas.openxmlformats.org/officeDocument/2006/math" xmlns:v="urn:schemas-microsoft-com:vml" xmlns:wp14="http://schemas.microsoft.com/office/word/2010/wordprocessingDrawing" xmlns:wp="http://schemas.openxmlformats.org/drawingml/2006/wordprocessingDrawing" xmlns:w10="urn:schemas-microsoft-com:office:word" xmlns:w="http://schemas.openxmlformats.org/wordprocessingml/2006/main" xmlns:w14="http://schemas.microsoft.com/office/word/2010/wordml" xmlns:w15="http://schemas.microsoft.com/office/word/2012/wordml" xmlns:w16cex="http://schemas.microsoft.com/office/word/2018/wordml/cex" xmlns:w16cid="http://schemas.microsoft.com/office/word/2016/wordml/cid" xmlns:w16="http://schemas.microsoft.com/office/word/2018/wordml" xmlns:w16sdtdh="http://schemas.microsoft.com/office/word/2020/wordml/sdtdatahash" xmlns:w16se="http://schemas.microsoft.com/office/word/2015/wordml/symex" xmlns:wpg="http://schemas.microsoft.com/office/word/2010/wordprocessingGroup" xmlns:wpi="http://schemas.microsoft.com/office/word/2010/wordprocessingInk" xmlns:wne="http://schemas.microsoft.com/office/word/2006/wordml" xmlns:wps="http://schemas.microsoft.com/office/word/2010/wordprocessingShape" mc:Ignorable="w14 w15 w16se w16cid w16 w16cex w16sdtdh wp14">
   <w:p>
     <w:pPr>
       <w:pStyle w:val="Fuzeile"/>
@@ -3178,7 +3329,7 @@
 </file>
 
 <file path=word/footnotes.xml><?xml version="1.0" encoding="utf-8"?>
-<w:footnotes xmlns:wpc="http://schemas.microsoft.com/office/word/2010/wordprocessingCanvas" xmlns:cx="http://schemas.microsoft.com/office/drawing/2014/chartex" xmlns:cx1="http://schemas.microsoft.com/office/drawing/2015/9/8/chartex" xmlns:cx2="http://schemas.microsoft.com/office/drawing/2015/10/21/chartex" xmlns:cx3="http://schemas.microsoft.com/office/drawing/2016/5/9/chartex" xmlns:cx4="http://schemas.microsoft.com/office/drawing/2016/5/10/chartex" xmlns:cx5="http://schemas.microsoft.com/office/drawing/2016/5/11/chartex" xmlns:cx6="http://schemas.microsoft.com/office/drawing/2016/5/12/chartex" xmlns:cx7="http://schemas.microsoft.com/office/drawing/2016/5/13/chartex" xmlns:cx8="http://schemas.microsoft.com/office/drawing/2016/5/14/chartex" xmlns:mc="http://schemas.openxmlformats.org/markup-compatibility/2006" xmlns:aink="http://schemas.microsoft.com/office/drawing/2016/ink" xmlns:am3d="http://schemas.microsoft.com/office/drawing/2017/model3d" xmlns:o="urn:schemas-microsoft-com:office:office" xmlns:oel="http://schemas.microsoft.com/office/2019/extlst" xmlns:r="http://schemas.openxmlformats.org/officeDocument/2006/relationships" xmlns:m="http://schemas.openxmlformats.org/officeDocument/2006/math" xmlns:v="urn:schemas-microsoft-com:vml" xmlns:wp14="http://schemas.microsoft.com/office/word/2010/wordprocessingDrawing" xmlns:wp="http://schemas.openxmlformats.org/drawingml/2006/wordprocessingDrawing" xmlns:w10="urn:schemas-microsoft-com:office:word" xmlns:w="http://schemas.openxmlformats.org/wordprocessingml/2006/main" xmlns:w14="http://schemas.microsoft.com/office/word/2010/wordml" xmlns:w15="http://schemas.microsoft.com/office/word/2012/wordml" xmlns:w16cex="http://schemas.microsoft.com/office/word/2018/wordml/cex" xmlns:w16cid="http://schemas.microsoft.com/office/word/2016/wordml/cid" xmlns:w16="http://schemas.microsoft.com/office/word/2018/wordml" xmlns:w16du="http://schemas.microsoft.com/office/word/2023/wordml/word16du" xmlns:w16sdtdh="http://schemas.microsoft.com/office/word/2020/wordml/sdtdatahash" xmlns:w16se="http://schemas.microsoft.com/office/word/2015/wordml/symex" xmlns:wpg="http://schemas.microsoft.com/office/word/2010/wordprocessingGroup" xmlns:wpi="http://schemas.microsoft.com/office/word/2010/wordprocessingInk" xmlns:wne="http://schemas.microsoft.com/office/word/2006/wordml" xmlns:wps="http://schemas.microsoft.com/office/word/2010/wordprocessingShape" mc:Ignorable="w14 w15 w16se w16cid w16 w16cex w16sdtdh w16du wp14">
+<w:footnotes xmlns:wpc="http://schemas.microsoft.com/office/word/2010/wordprocessingCanvas" xmlns:cx="http://schemas.microsoft.com/office/drawing/2014/chartex" xmlns:cx1="http://schemas.microsoft.com/office/drawing/2015/9/8/chartex" xmlns:cx2="http://schemas.microsoft.com/office/drawing/2015/10/21/chartex" xmlns:cx3="http://schemas.microsoft.com/office/drawing/2016/5/9/chartex" xmlns:cx4="http://schemas.microsoft.com/office/drawing/2016/5/10/chartex" xmlns:cx5="http://schemas.microsoft.com/office/drawing/2016/5/11/chartex" xmlns:cx6="http://schemas.microsoft.com/office/drawing/2016/5/12/chartex" xmlns:cx7="http://schemas.microsoft.com/office/drawing/2016/5/13/chartex" xmlns:cx8="http://schemas.microsoft.com/office/drawing/2016/5/14/chartex" xmlns:mc="http://schemas.openxmlformats.org/markup-compatibility/2006" xmlns:aink="http://schemas.microsoft.com/office/drawing/2016/ink" xmlns:am3d="http://schemas.microsoft.com/office/drawing/2017/model3d" xmlns:o="urn:schemas-microsoft-com:office:office" xmlns:oel="http://schemas.microsoft.com/office/2019/extlst" xmlns:r="http://schemas.openxmlformats.org/officeDocument/2006/relationships" xmlns:m="http://schemas.openxmlformats.org/officeDocument/2006/math" xmlns:v="urn:schemas-microsoft-com:vml" xmlns:wp14="http://schemas.microsoft.com/office/word/2010/wordprocessingDrawing" xmlns:wp="http://schemas.openxmlformats.org/drawingml/2006/wordprocessingDrawing" xmlns:w10="urn:schemas-microsoft-com:office:word" xmlns:w="http://schemas.openxmlformats.org/wordprocessingml/2006/main" xmlns:w14="http://schemas.microsoft.com/office/word/2010/wordml" xmlns:w15="http://schemas.microsoft.com/office/word/2012/wordml" xmlns:w16cex="http://schemas.microsoft.com/office/word/2018/wordml/cex" xmlns:w16cid="http://schemas.microsoft.com/office/word/2016/wordml/cid" xmlns:w16="http://schemas.microsoft.com/office/word/2018/wordml" xmlns:w16sdtdh="http://schemas.microsoft.com/office/word/2020/wordml/sdtdatahash" xmlns:w16se="http://schemas.microsoft.com/office/word/2015/wordml/symex" xmlns:wpg="http://schemas.microsoft.com/office/word/2010/wordprocessingGroup" xmlns:wpi="http://schemas.microsoft.com/office/word/2010/wordprocessingInk" xmlns:wne="http://schemas.microsoft.com/office/word/2006/wordml" xmlns:wps="http://schemas.microsoft.com/office/word/2010/wordprocessingShape" mc:Ignorable="w14 w15 w16se w16cid w16 w16cex w16sdtdh wp14">
   <w:footnote w:type="separator" w:id="-1">
     <w:p>
       <w:pPr>
@@ -3203,7 +3354,7 @@
 </file>
 
 <file path=word/header1.xml><?xml version="1.0" encoding="utf-8"?>
-<w:hdr xmlns:wpc="http://schemas.microsoft.com/office/word/2010/wordprocessingCanvas" xmlns:cx="http://schemas.microsoft.com/office/drawing/2014/chartex" xmlns:cx1="http://schemas.microsoft.com/office/drawing/2015/9/8/chartex" xmlns:cx2="http://schemas.microsoft.com/office/drawing/2015/10/21/chartex" xmlns:cx3="http://schemas.microsoft.com/office/drawing/2016/5/9/chartex" xmlns:cx4="http://schemas.microsoft.com/office/drawing/2016/5/10/chartex" xmlns:cx5="http://schemas.microsoft.com/office/drawing/2016/5/11/chartex" xmlns:cx6="http://schemas.microsoft.com/office/drawing/2016/5/12/chartex" xmlns:cx7="http://schemas.microsoft.com/office/drawing/2016/5/13/chartex" xmlns:cx8="http://schemas.microsoft.com/office/drawing/2016/5/14/chartex" xmlns:mc="http://schemas.openxmlformats.org/markup-compatibility/2006" xmlns:aink="http://schemas.microsoft.com/office/drawing/2016/ink" xmlns:am3d="http://schemas.microsoft.com/office/drawing/2017/model3d" xmlns:o="urn:schemas-microsoft-com:office:office" xmlns:oel="http://schemas.microsoft.com/office/2019/extlst" xmlns:r="http://schemas.openxmlformats.org/officeDocument/2006/relationships" xmlns:m="http://schemas.openxmlformats.org/officeDocument/2006/math" xmlns:v="urn:schemas-microsoft-com:vml" xmlns:wp14="http://schemas.microsoft.com/office/word/2010/wordprocessingDrawing" xmlns:wp="http://schemas.openxmlformats.org/drawingml/2006/wordprocessingDrawing" xmlns:w10="urn:schemas-microsoft-com:office:word" xmlns:w="http://schemas.openxmlformats.org/wordprocessingml/2006/main" xmlns:w14="http://schemas.microsoft.com/office/word/2010/wordml" xmlns:w15="http://schemas.microsoft.com/office/word/2012/wordml" xmlns:w16cex="http://schemas.microsoft.com/office/word/2018/wordml/cex" xmlns:w16cid="http://schemas.microsoft.com/office/word/2016/wordml/cid" xmlns:w16="http://schemas.microsoft.com/office/word/2018/wordml" xmlns:w16du="http://schemas.microsoft.com/office/word/2023/wordml/word16du" xmlns:w16sdtdh="http://schemas.microsoft.com/office/word/2020/wordml/sdtdatahash" xmlns:w16se="http://schemas.microsoft.com/office/word/2015/wordml/symex" xmlns:wpg="http://schemas.microsoft.com/office/word/2010/wordprocessingGroup" xmlns:wpi="http://schemas.microsoft.com/office/word/2010/wordprocessingInk" xmlns:wne="http://schemas.microsoft.com/office/word/2006/wordml" xmlns:wps="http://schemas.microsoft.com/office/word/2010/wordprocessingShape" mc:Ignorable="w14 w15 w16se w16cid w16 w16cex w16sdtdh w16du wp14">
+<w:hdr xmlns:wpc="http://schemas.microsoft.com/office/word/2010/wordprocessingCanvas" xmlns:cx="http://schemas.microsoft.com/office/drawing/2014/chartex" xmlns:cx1="http://schemas.microsoft.com/office/drawing/2015/9/8/chartex" xmlns:cx2="http://schemas.microsoft.com/office/drawing/2015/10/21/chartex" xmlns:cx3="http://schemas.microsoft.com/office/drawing/2016/5/9/chartex" xmlns:cx4="http://schemas.microsoft.com/office/drawing/2016/5/10/chartex" xmlns:cx5="http://schemas.microsoft.com/office/drawing/2016/5/11/chartex" xmlns:cx6="http://schemas.microsoft.com/office/drawing/2016/5/12/chartex" xmlns:cx7="http://schemas.microsoft.com/office/drawing/2016/5/13/chartex" xmlns:cx8="http://schemas.microsoft.com/office/drawing/2016/5/14/chartex" xmlns:mc="http://schemas.openxmlformats.org/markup-compatibility/2006" xmlns:aink="http://schemas.microsoft.com/office/drawing/2016/ink" xmlns:am3d="http://schemas.microsoft.com/office/drawing/2017/model3d" xmlns:o="urn:schemas-microsoft-com:office:office" xmlns:oel="http://schemas.microsoft.com/office/2019/extlst" xmlns:r="http://schemas.openxmlformats.org/officeDocument/2006/relationships" xmlns:m="http://schemas.openxmlformats.org/officeDocument/2006/math" xmlns:v="urn:schemas-microsoft-com:vml" xmlns:wp14="http://schemas.microsoft.com/office/word/2010/wordprocessingDrawing" xmlns:wp="http://schemas.openxmlformats.org/drawingml/2006/wordprocessingDrawing" xmlns:w10="urn:schemas-microsoft-com:office:word" xmlns:w="http://schemas.openxmlformats.org/wordprocessingml/2006/main" xmlns:w14="http://schemas.microsoft.com/office/word/2010/wordml" xmlns:w15="http://schemas.microsoft.com/office/word/2012/wordml" xmlns:w16cex="http://schemas.microsoft.com/office/word/2018/wordml/cex" xmlns:w16cid="http://schemas.microsoft.com/office/word/2016/wordml/cid" xmlns:w16="http://schemas.microsoft.com/office/word/2018/wordml" xmlns:w16sdtdh="http://schemas.microsoft.com/office/word/2020/wordml/sdtdatahash" xmlns:w16se="http://schemas.microsoft.com/office/word/2015/wordml/symex" xmlns:wpg="http://schemas.microsoft.com/office/word/2010/wordprocessingGroup" xmlns:wpi="http://schemas.microsoft.com/office/word/2010/wordprocessingInk" xmlns:wne="http://schemas.microsoft.com/office/word/2006/wordml" xmlns:wps="http://schemas.microsoft.com/office/word/2010/wordprocessingShape" mc:Ignorable="w14 w15 w16se w16cid w16 w16cex w16sdtdh wp14">
   <w:p>
     <w:pPr>
       <w:pStyle w:val="Kopfzeile"/>
@@ -3213,7 +3364,7 @@
 </file>
 
 <file path=word/header2.xml><?xml version="1.0" encoding="utf-8"?>
-<w:hdr xmlns:wpc="http://schemas.microsoft.com/office/word/2010/wordprocessingCanvas" xmlns:cx="http://schemas.microsoft.com/office/drawing/2014/chartex" xmlns:cx1="http://schemas.microsoft.com/office/drawing/2015/9/8/chartex" xmlns:cx2="http://schemas.microsoft.com/office/drawing/2015/10/21/chartex" xmlns:cx3="http://schemas.microsoft.com/office/drawing/2016/5/9/chartex" xmlns:cx4="http://schemas.microsoft.com/office/drawing/2016/5/10/chartex" xmlns:cx5="http://schemas.microsoft.com/office/drawing/2016/5/11/chartex" xmlns:cx6="http://schemas.microsoft.com/office/drawing/2016/5/12/chartex" xmlns:cx7="http://schemas.microsoft.com/office/drawing/2016/5/13/chartex" xmlns:cx8="http://schemas.microsoft.com/office/drawing/2016/5/14/chartex" xmlns:mc="http://schemas.openxmlformats.org/markup-compatibility/2006" xmlns:aink="http://schemas.microsoft.com/office/drawing/2016/ink" xmlns:am3d="http://schemas.microsoft.com/office/drawing/2017/model3d" xmlns:o="urn:schemas-microsoft-com:office:office" xmlns:oel="http://schemas.microsoft.com/office/2019/extlst" xmlns:r="http://schemas.openxmlformats.org/officeDocument/2006/relationships" xmlns:m="http://schemas.openxmlformats.org/officeDocument/2006/math" xmlns:v="urn:schemas-microsoft-com:vml" xmlns:wp14="http://schemas.microsoft.com/office/word/2010/wordprocessingDrawing" xmlns:wp="http://schemas.openxmlformats.org/drawingml/2006/wordprocessingDrawing" xmlns:w10="urn:schemas-microsoft-com:office:word" xmlns:w="http://schemas.openxmlformats.org/wordprocessingml/2006/main" xmlns:w14="http://schemas.microsoft.com/office/word/2010/wordml" xmlns:w15="http://schemas.microsoft.com/office/word/2012/wordml" xmlns:w16cex="http://schemas.microsoft.com/office/word/2018/wordml/cex" xmlns:w16cid="http://schemas.microsoft.com/office/word/2016/wordml/cid" xmlns:w16="http://schemas.microsoft.com/office/word/2018/wordml" xmlns:w16du="http://schemas.microsoft.com/office/word/2023/wordml/word16du" xmlns:w16sdtdh="http://schemas.microsoft.com/office/word/2020/wordml/sdtdatahash" xmlns:w16se="http://schemas.microsoft.com/office/word/2015/wordml/symex" xmlns:wpg="http://schemas.microsoft.com/office/word/2010/wordprocessingGroup" xmlns:wpi="http://schemas.microsoft.com/office/word/2010/wordprocessingInk" xmlns:wne="http://schemas.microsoft.com/office/word/2006/wordml" xmlns:wps="http://schemas.microsoft.com/office/word/2010/wordprocessingShape" mc:Ignorable="w14 w15 w16se w16cid w16 w16cex w16sdtdh w16du wp14">
+<w:hdr xmlns:wpc="http://schemas.microsoft.com/office/word/2010/wordprocessingCanvas" xmlns:cx="http://schemas.microsoft.com/office/drawing/2014/chartex" xmlns:cx1="http://schemas.microsoft.com/office/drawing/2015/9/8/chartex" xmlns:cx2="http://schemas.microsoft.com/office/drawing/2015/10/21/chartex" xmlns:cx3="http://schemas.microsoft.com/office/drawing/2016/5/9/chartex" xmlns:cx4="http://schemas.microsoft.com/office/drawing/2016/5/10/chartex" xmlns:cx5="http://schemas.microsoft.com/office/drawing/2016/5/11/chartex" xmlns:cx6="http://schemas.microsoft.com/office/drawing/2016/5/12/chartex" xmlns:cx7="http://schemas.microsoft.com/office/drawing/2016/5/13/chartex" xmlns:cx8="http://schemas.microsoft.com/office/drawing/2016/5/14/chartex" xmlns:mc="http://schemas.openxmlformats.org/markup-compatibility/2006" xmlns:aink="http://schemas.microsoft.com/office/drawing/2016/ink" xmlns:am3d="http://schemas.microsoft.com/office/drawing/2017/model3d" xmlns:o="urn:schemas-microsoft-com:office:office" xmlns:oel="http://schemas.microsoft.com/office/2019/extlst" xmlns:r="http://schemas.openxmlformats.org/officeDocument/2006/relationships" xmlns:m="http://schemas.openxmlformats.org/officeDocument/2006/math" xmlns:v="urn:schemas-microsoft-com:vml" xmlns:wp14="http://schemas.microsoft.com/office/word/2010/wordprocessingDrawing" xmlns:wp="http://schemas.openxmlformats.org/drawingml/2006/wordprocessingDrawing" xmlns:w10="urn:schemas-microsoft-com:office:word" xmlns:w="http://schemas.openxmlformats.org/wordprocessingml/2006/main" xmlns:w14="http://schemas.microsoft.com/office/word/2010/wordml" xmlns:w15="http://schemas.microsoft.com/office/word/2012/wordml" xmlns:w16cex="http://schemas.microsoft.com/office/word/2018/wordml/cex" xmlns:w16cid="http://schemas.microsoft.com/office/word/2016/wordml/cid" xmlns:w16="http://schemas.microsoft.com/office/word/2018/wordml" xmlns:w16sdtdh="http://schemas.microsoft.com/office/word/2020/wordml/sdtdatahash" xmlns:w16se="http://schemas.microsoft.com/office/word/2015/wordml/symex" xmlns:wpg="http://schemas.microsoft.com/office/word/2010/wordprocessingGroup" xmlns:wpi="http://schemas.microsoft.com/office/word/2010/wordprocessingInk" xmlns:wne="http://schemas.microsoft.com/office/word/2006/wordml" xmlns:wps="http://schemas.microsoft.com/office/word/2010/wordprocessingShape" mc:Ignorable="w14 w15 w16se w16cid w16 w16cex w16sdtdh wp14">
   <w:p>
     <w:pPr>
       <w:pStyle w:val="Kopfzeile"/>
@@ -3223,7 +3374,7 @@
 </file>
 
 <file path=word/header3.xml><?xml version="1.0" encoding="utf-8"?>
-<w:hdr xmlns:wpc="http://schemas.microsoft.com/office/word/2010/wordprocessingCanvas" xmlns:cx="http://schemas.microsoft.com/office/drawing/2014/chartex" xmlns:cx1="http://schemas.microsoft.com/office/drawing/2015/9/8/chartex" xmlns:cx2="http://schemas.microsoft.com/office/drawing/2015/10/21/chartex" xmlns:cx3="http://schemas.microsoft.com/office/drawing/2016/5/9/chartex" xmlns:cx4="http://schemas.microsoft.com/office/drawing/2016/5/10/chartex" xmlns:cx5="http://schemas.microsoft.com/office/drawing/2016/5/11/chartex" xmlns:cx6="http://schemas.microsoft.com/office/drawing/2016/5/12/chartex" xmlns:cx7="http://schemas.microsoft.com/office/drawing/2016/5/13/chartex" xmlns:cx8="http://schemas.microsoft.com/office/drawing/2016/5/14/chartex" xmlns:mc="http://schemas.openxmlformats.org/markup-compatibility/2006" xmlns:aink="http://schemas.microsoft.com/office/drawing/2016/ink" xmlns:am3d="http://schemas.microsoft.com/office/drawing/2017/model3d" xmlns:o="urn:schemas-microsoft-com:office:office" xmlns:oel="http://schemas.microsoft.com/office/2019/extlst" xmlns:r="http://schemas.openxmlformats.org/officeDocument/2006/relationships" xmlns:m="http://schemas.openxmlformats.org/officeDocument/2006/math" xmlns:v="urn:schemas-microsoft-com:vml" xmlns:wp14="http://schemas.microsoft.com/office/word/2010/wordprocessingDrawing" xmlns:wp="http://schemas.openxmlformats.org/drawingml/2006/wordprocessingDrawing" xmlns:w10="urn:schemas-microsoft-com:office:word" xmlns:w="http://schemas.openxmlformats.org/wordprocessingml/2006/main" xmlns:w14="http://schemas.microsoft.com/office/word/2010/wordml" xmlns:w15="http://schemas.microsoft.com/office/word/2012/wordml" xmlns:w16cex="http://schemas.microsoft.com/office/word/2018/wordml/cex" xmlns:w16cid="http://schemas.microsoft.com/office/word/2016/wordml/cid" xmlns:w16="http://schemas.microsoft.com/office/word/2018/wordml" xmlns:w16du="http://schemas.microsoft.com/office/word/2023/wordml/word16du" xmlns:w16sdtdh="http://schemas.microsoft.com/office/word/2020/wordml/sdtdatahash" xmlns:w16se="http://schemas.microsoft.com/office/word/2015/wordml/symex" xmlns:wpg="http://schemas.microsoft.com/office/word/2010/wordprocessingGroup" xmlns:wpi="http://schemas.microsoft.com/office/word/2010/wordprocessingInk" xmlns:wne="http://schemas.microsoft.com/office/word/2006/wordml" xmlns:wps="http://schemas.microsoft.com/office/word/2010/wordprocessingShape" mc:Ignorable="w14 w15 w16se w16cid w16 w16cex w16sdtdh w16du wp14">
+<w:hdr xmlns:wpc="http://schemas.microsoft.com/office/word/2010/wordprocessingCanvas" xmlns:cx="http://schemas.microsoft.com/office/drawing/2014/chartex" xmlns:cx1="http://schemas.microsoft.com/office/drawing/2015/9/8/chartex" xmlns:cx2="http://schemas.microsoft.com/office/drawing/2015/10/21/chartex" xmlns:cx3="http://schemas.microsoft.com/office/drawing/2016/5/9/chartex" xmlns:cx4="http://schemas.microsoft.com/office/drawing/2016/5/10/chartex" xmlns:cx5="http://schemas.microsoft.com/office/drawing/2016/5/11/chartex" xmlns:cx6="http://schemas.microsoft.com/office/drawing/2016/5/12/chartex" xmlns:cx7="http://schemas.microsoft.com/office/drawing/2016/5/13/chartex" xmlns:cx8="http://schemas.microsoft.com/office/drawing/2016/5/14/chartex" xmlns:mc="http://schemas.openxmlformats.org/markup-compatibility/2006" xmlns:aink="http://schemas.microsoft.com/office/drawing/2016/ink" xmlns:am3d="http://schemas.microsoft.com/office/drawing/2017/model3d" xmlns:o="urn:schemas-microsoft-com:office:office" xmlns:oel="http://schemas.microsoft.com/office/2019/extlst" xmlns:r="http://schemas.openxmlformats.org/officeDocument/2006/relationships" xmlns:m="http://schemas.openxmlformats.org/officeDocument/2006/math" xmlns:v="urn:schemas-microsoft-com:vml" xmlns:wp14="http://schemas.microsoft.com/office/word/2010/wordprocessingDrawing" xmlns:wp="http://schemas.openxmlformats.org/drawingml/2006/wordprocessingDrawing" xmlns:w10="urn:schemas-microsoft-com:office:word" xmlns:w="http://schemas.openxmlformats.org/wordprocessingml/2006/main" xmlns:w14="http://schemas.microsoft.com/office/word/2010/wordml" xmlns:w15="http://schemas.microsoft.com/office/word/2012/wordml" xmlns:w16cex="http://schemas.microsoft.com/office/word/2018/wordml/cex" xmlns:w16cid="http://schemas.microsoft.com/office/word/2016/wordml/cid" xmlns:w16="http://schemas.microsoft.com/office/word/2018/wordml" xmlns:w16sdtdh="http://schemas.microsoft.com/office/word/2020/wordml/sdtdatahash" xmlns:w16se="http://schemas.microsoft.com/office/word/2015/wordml/symex" xmlns:wpg="http://schemas.microsoft.com/office/word/2010/wordprocessingGroup" xmlns:wpi="http://schemas.microsoft.com/office/word/2010/wordprocessingInk" xmlns:wne="http://schemas.microsoft.com/office/word/2006/wordml" xmlns:wps="http://schemas.microsoft.com/office/word/2010/wordprocessingShape" mc:Ignorable="w14 w15 w16se w16cid w16 w16cex w16sdtdh wp14">
   <w:p>
     <w:pPr>
       <w:pStyle w:val="Kopfzeile"/>
@@ -3233,7 +3384,7 @@
 </file>
 
 <file path=word/numbering.xml><?xml version="1.0" encoding="utf-8"?>
-<w:numbering xmlns:wpc="http://schemas.microsoft.com/office/word/2010/wordprocessingCanvas" xmlns:cx="http://schemas.microsoft.com/office/drawing/2014/chartex" xmlns:cx1="http://schemas.microsoft.com/office/drawing/2015/9/8/chartex" xmlns:cx2="http://schemas.microsoft.com/office/drawing/2015/10/21/chartex" xmlns:cx3="http://schemas.microsoft.com/office/drawing/2016/5/9/chartex" xmlns:cx4="http://schemas.microsoft.com/office/drawing/2016/5/10/chartex" xmlns:cx5="http://schemas.microsoft.com/office/drawing/2016/5/11/chartex" xmlns:cx6="http://schemas.microsoft.com/office/drawing/2016/5/12/chartex" xmlns:cx7="http://schemas.microsoft.com/office/drawing/2016/5/13/chartex" xmlns:cx8="http://schemas.microsoft.com/office/drawing/2016/5/14/chartex" xmlns:mc="http://schemas.openxmlformats.org/markup-compatibility/2006" xmlns:aink="http://schemas.microsoft.com/office/drawing/2016/ink" xmlns:am3d="http://schemas.microsoft.com/office/drawing/2017/model3d" xmlns:o="urn:schemas-microsoft-com:office:office" xmlns:oel="http://schemas.microsoft.com/office/2019/extlst" xmlns:r="http://schemas.openxmlformats.org/officeDocument/2006/relationships" xmlns:m="http://schemas.openxmlformats.org/officeDocument/2006/math" xmlns:v="urn:schemas-microsoft-com:vml" xmlns:wp14="http://schemas.microsoft.com/office/word/2010/wordprocessingDrawing" xmlns:wp="http://schemas.openxmlformats.org/drawingml/2006/wordprocessingDrawing" xmlns:w10="urn:schemas-microsoft-com:office:word" xmlns:w="http://schemas.openxmlformats.org/wordprocessingml/2006/main" xmlns:w14="http://schemas.microsoft.com/office/word/2010/wordml" xmlns:w15="http://schemas.microsoft.com/office/word/2012/wordml" xmlns:w16cex="http://schemas.microsoft.com/office/word/2018/wordml/cex" xmlns:w16cid="http://schemas.microsoft.com/office/word/2016/wordml/cid" xmlns:w16="http://schemas.microsoft.com/office/word/2018/wordml" xmlns:w16du="http://schemas.microsoft.com/office/word/2023/wordml/word16du" xmlns:w16sdtdh="http://schemas.microsoft.com/office/word/2020/wordml/sdtdatahash" xmlns:w16se="http://schemas.microsoft.com/office/word/2015/wordml/symex" xmlns:wpg="http://schemas.microsoft.com/office/word/2010/wordprocessingGroup" xmlns:wpi="http://schemas.microsoft.com/office/word/2010/wordprocessingInk" xmlns:wne="http://schemas.microsoft.com/office/word/2006/wordml" xmlns:wps="http://schemas.microsoft.com/office/word/2010/wordprocessingShape" mc:Ignorable="w14 w15 w16se w16cid w16 w16cex w16sdtdh w16du wp14">
+<w:numbering xmlns:wpc="http://schemas.microsoft.com/office/word/2010/wordprocessingCanvas" xmlns:cx="http://schemas.microsoft.com/office/drawing/2014/chartex" xmlns:cx1="http://schemas.microsoft.com/office/drawing/2015/9/8/chartex" xmlns:cx2="http://schemas.microsoft.com/office/drawing/2015/10/21/chartex" xmlns:cx3="http://schemas.microsoft.com/office/drawing/2016/5/9/chartex" xmlns:cx4="http://schemas.microsoft.com/office/drawing/2016/5/10/chartex" xmlns:cx5="http://schemas.microsoft.com/office/drawing/2016/5/11/chartex" xmlns:cx6="http://schemas.microsoft.com/office/drawing/2016/5/12/chartex" xmlns:cx7="http://schemas.microsoft.com/office/drawing/2016/5/13/chartex" xmlns:cx8="http://schemas.microsoft.com/office/drawing/2016/5/14/chartex" xmlns:mc="http://schemas.openxmlformats.org/markup-compatibility/2006" xmlns:aink="http://schemas.microsoft.com/office/drawing/2016/ink" xmlns:am3d="http://schemas.microsoft.com/office/drawing/2017/model3d" xmlns:o="urn:schemas-microsoft-com:office:office" xmlns:oel="http://schemas.microsoft.com/office/2019/extlst" xmlns:r="http://schemas.openxmlformats.org/officeDocument/2006/relationships" xmlns:m="http://schemas.openxmlformats.org/officeDocument/2006/math" xmlns:v="urn:schemas-microsoft-com:vml" xmlns:wp14="http://schemas.microsoft.com/office/word/2010/wordprocessingDrawing" xmlns:wp="http://schemas.openxmlformats.org/drawingml/2006/wordprocessingDrawing" xmlns:w10="urn:schemas-microsoft-com:office:word" xmlns:w="http://schemas.openxmlformats.org/wordprocessingml/2006/main" xmlns:w14="http://schemas.microsoft.com/office/word/2010/wordml" xmlns:w15="http://schemas.microsoft.com/office/word/2012/wordml" xmlns:w16cex="http://schemas.microsoft.com/office/word/2018/wordml/cex" xmlns:w16cid="http://schemas.microsoft.com/office/word/2016/wordml/cid" xmlns:w16="http://schemas.microsoft.com/office/word/2018/wordml" xmlns:w16sdtdh="http://schemas.microsoft.com/office/word/2020/wordml/sdtdatahash" xmlns:w16se="http://schemas.microsoft.com/office/word/2015/wordml/symex" xmlns:wpg="http://schemas.microsoft.com/office/word/2010/wordprocessingGroup" xmlns:wpi="http://schemas.microsoft.com/office/word/2010/wordprocessingInk" xmlns:wne="http://schemas.microsoft.com/office/word/2006/wordml" xmlns:wps="http://schemas.microsoft.com/office/word/2010/wordprocessingShape" mc:Ignorable="w14 w15 w16se w16cid w16 w16cex w16sdtdh wp14">
   <w:abstractNum w:abstractNumId="0" w15:restartNumberingAfterBreak="0">
     <w:nsid w:val="13432FD2"/>
     <w:multiLevelType w:val="hybridMultilevel"/>
@@ -4226,7 +4377,7 @@
 </file>
 
 <file path=word/styles.xml><?xml version="1.0" encoding="utf-8"?>
-<w:styles xmlns:mc="http://schemas.openxmlformats.org/markup-compatibility/2006" xmlns:r="http://schemas.openxmlformats.org/officeDocument/2006/relationships" xmlns:w="http://schemas.openxmlformats.org/wordprocessingml/2006/main" xmlns:w14="http://schemas.microsoft.com/office/word/2010/wordml" xmlns:w15="http://schemas.microsoft.com/office/word/2012/wordml" xmlns:w16cex="http://schemas.microsoft.com/office/word/2018/wordml/cex" xmlns:w16cid="http://schemas.microsoft.com/office/word/2016/wordml/cid" xmlns:w16="http://schemas.microsoft.com/office/word/2018/wordml" xmlns:w16du="http://schemas.microsoft.com/office/word/2023/wordml/word16du" xmlns:w16sdtdh="http://schemas.microsoft.com/office/word/2020/wordml/sdtdatahash" xmlns:w16se="http://schemas.microsoft.com/office/word/2015/wordml/symex" mc:Ignorable="w14 w15 w16se w16cid w16 w16cex w16sdtdh w16du">
+<w:styles xmlns:mc="http://schemas.openxmlformats.org/markup-compatibility/2006" xmlns:r="http://schemas.openxmlformats.org/officeDocument/2006/relationships" xmlns:w="http://schemas.openxmlformats.org/wordprocessingml/2006/main" xmlns:w14="http://schemas.microsoft.com/office/word/2010/wordml" xmlns:w15="http://schemas.microsoft.com/office/word/2012/wordml" xmlns:w16cex="http://schemas.microsoft.com/office/word/2018/wordml/cex" xmlns:w16cid="http://schemas.microsoft.com/office/word/2016/wordml/cid" xmlns:w16="http://schemas.microsoft.com/office/word/2018/wordml" xmlns:w16sdtdh="http://schemas.microsoft.com/office/word/2020/wordml/sdtdatahash" xmlns:w16se="http://schemas.microsoft.com/office/word/2015/wordml/symex" mc:Ignorable="w14 w15 w16se w16cid w16 w16cex w16sdtdh">
   <w:docDefaults>
     <w:rPrDefault>
       <w:rPr>
@@ -5154,10 +5305,6 @@
 </file>
 
 <file path=customXml/item1.xml><?xml version="1.0" encoding="utf-8"?>
-<b:Sources xmlns:b="http://schemas.openxmlformats.org/officeDocument/2006/bibliography" xmlns="http://schemas.openxmlformats.org/officeDocument/2006/bibliography" SelectedStyle="\APASixthEditionOfficeOnline.xsl" StyleName="APA" Version="6"/>
-</file>
-
-<file path=customXml/item2.xml><?xml version="1.0" encoding="utf-8"?>
 <ct:contentTypeSchema xmlns:ct="http://schemas.microsoft.com/office/2006/metadata/contentType" xmlns:ma="http://schemas.microsoft.com/office/2006/metadata/properties/metaAttributes" ct:_="" ma:_="" ma:contentTypeName="Dokument" ma:contentTypeID="0x0101000B9B4F55BA046D448B906C1242A502BD" ma:contentTypeVersion="4" ma:contentTypeDescription="Ein neues Dokument erstellen." ma:contentTypeScope="" ma:versionID="efbe49759fe9fc8a5eaef11d76e83202">
   <xsd:schema xmlns:xsd="http://www.w3.org/2001/XMLSchema" xmlns:xs="http://www.w3.org/2001/XMLSchema" xmlns:p="http://schemas.microsoft.com/office/2006/metadata/properties" xmlns:ns2="0843ece2-7749-4b58-8d34-fd8cd94b2905" targetNamespace="http://schemas.microsoft.com/office/2006/metadata/properties" ma:root="true" ma:fieldsID="7f33c73fdfcaff8f05247587cfddf773" ns2:_="">
     <xsd:import namespace="0843ece2-7749-4b58-8d34-fd8cd94b2905"/>
@@ -5301,7 +5448,7 @@
 </ct:contentTypeSchema>
 </file>
 
-<file path=customXml/item3.xml><?xml version="1.0" encoding="utf-8"?>
+<file path=customXml/item2.xml><?xml version="1.0" encoding="utf-8"?>
 <?mso-contentType ?>
 <FormTemplates xmlns="http://schemas.microsoft.com/sharepoint/v3/contenttype/forms">
   <Display>DocumentLibraryForm</Display>
@@ -5310,28 +5457,55 @@
 </FormTemplates>
 </file>
 
-<file path=customXml/item4.xml><?xml version="1.0" encoding="utf-8"?>
+<file path=customXml/item3.xml><?xml version="1.0" encoding="utf-8"?>
 <p:properties xmlns:p="http://schemas.microsoft.com/office/2006/metadata/properties" xmlns:xsi="http://www.w3.org/2001/XMLSchema-instance" xmlns:pc="http://schemas.microsoft.com/office/infopath/2007/PartnerControls">
   <documentManagement/>
 </p:properties>
 </file>
 
+<file path=customXml/item4.xml><?xml version="1.0" encoding="utf-8"?>
+<b:Sources xmlns:b="http://schemas.openxmlformats.org/officeDocument/2006/bibliography" xmlns="http://schemas.openxmlformats.org/officeDocument/2006/bibliography" SelectedStyle="\APASixthEditionOfficeOnline.xsl" StyleName="APA" Version="6"/>
+</file>
+
 <file path=customXml/itemProps1.xml><?xml version="1.0" encoding="utf-8"?>
+<ds:datastoreItem xmlns:ds="http://schemas.openxmlformats.org/officeDocument/2006/customXml" ds:itemID="{11D1489D-1D25-473C-853F-AB0AC6A9FE6F}">
+  <ds:schemaRefs>
+    <ds:schemaRef ds:uri="http://schemas.microsoft.com/office/2006/metadata/contentType"/>
+    <ds:schemaRef ds:uri="http://schemas.microsoft.com/office/2006/metadata/properties/metaAttributes"/>
+    <ds:schemaRef ds:uri="http://www.w3.org/2001/XMLSchema"/>
+    <ds:schemaRef ds:uri="http://schemas.microsoft.com/office/2006/metadata/properties"/>
+    <ds:schemaRef ds:uri="0843ece2-7749-4b58-8d34-fd8cd94b2905"/>
+    <ds:schemaRef ds:uri="http://schemas.microsoft.com/office/2006/documentManagement/types"/>
+    <ds:schemaRef ds:uri="http://schemas.microsoft.com/office/infopath/2007/PartnerControls"/>
+    <ds:schemaRef ds:uri="http://schemas.openxmlformats.org/package/2006/metadata/core-properties"/>
+    <ds:schemaRef ds:uri="http://purl.org/dc/elements/1.1/"/>
+    <ds:schemaRef ds:uri="http://purl.org/dc/terms/"/>
+    <ds:schemaRef ds:uri="http://schemas.microsoft.com/internal/obd"/>
+  </ds:schemaRefs>
+</ds:datastoreItem>
+</file>
+
+<file path=customXml/itemProps2.xml><?xml version="1.0" encoding="utf-8"?>
+<ds:datastoreItem xmlns:ds="http://schemas.openxmlformats.org/officeDocument/2006/customXml" ds:itemID="{472A6F31-723E-4252-A33B-E80EB94263B1}">
+  <ds:schemaRefs>
+    <ds:schemaRef ds:uri="http://schemas.microsoft.com/sharepoint/v3/contenttype/forms"/>
+  </ds:schemaRefs>
+</ds:datastoreItem>
+</file>
+
+<file path=customXml/itemProps3.xml><?xml version="1.0" encoding="utf-8"?>
+<ds:datastoreItem xmlns:ds="http://schemas.openxmlformats.org/officeDocument/2006/customXml" ds:itemID="{435B5B36-3702-434D-B926-30BA15C063FD}">
+  <ds:schemaRefs>
+    <ds:schemaRef ds:uri="http://schemas.microsoft.com/office/2006/metadata/properties"/>
+    <ds:schemaRef ds:uri="http://schemas.microsoft.com/office/infopath/2007/PartnerControls"/>
+  </ds:schemaRefs>
+</ds:datastoreItem>
+</file>
+
+<file path=customXml/itemProps4.xml><?xml version="1.0" encoding="utf-8"?>
 <ds:datastoreItem xmlns:ds="http://schemas.openxmlformats.org/officeDocument/2006/customXml" ds:itemID="{518B0A07-63B1-416D-B59A-EA0433FA11DD}">
   <ds:schemaRefs>
     <ds:schemaRef ds:uri="http://schemas.openxmlformats.org/officeDocument/2006/bibliography"/>
   </ds:schemaRefs>
 </ds:datastoreItem>
-</file>
-
-<file path=customXml/itemProps2.xml><?xml version="1.0" encoding="utf-8"?>
-<ds:datastoreItem xmlns:ds="http://schemas.openxmlformats.org/officeDocument/2006/customXml" ds:itemID="{11D1489D-1D25-473C-853F-AB0AC6A9FE6F}"/>
-</file>
-
-<file path=customXml/itemProps3.xml><?xml version="1.0" encoding="utf-8"?>
-<ds:datastoreItem xmlns:ds="http://schemas.openxmlformats.org/officeDocument/2006/customXml" ds:itemID="{472A6F31-723E-4252-A33B-E80EB94263B1}"/>
-</file>
-
-<file path=customXml/itemProps4.xml><?xml version="1.0" encoding="utf-8"?>
-<ds:datastoreItem xmlns:ds="http://schemas.openxmlformats.org/officeDocument/2006/customXml" ds:itemID="{435B5B36-3702-434D-B926-30BA15C063FD}"/>
 </file>
</xml_diff>